<commit_message>
Resubmitting game description, got error.
</commit_message>
<xml_diff>
--- a/Documents/Phase4Report.docx
+++ b/Documents/Phase4Report.docx
@@ -71,6 +71,8 @@
       </w:pPr>
       <w:r>
         <w:rPr>
+          <w:b/>
+          <w:bCs/>
           <w:u w:val="single"/>
         </w:rPr>
       </w:r>
@@ -92,79 +94,7 @@
           <w:bCs w:val="false"/>
           <w:u w:val="none"/>
         </w:rPr>
-        <w:t xml:space="preserve">For the most part the game is still much like what was originally planned in phase 1. The user guides the hero through a labyrinth collecting fire, the rewards of which all must be collected in order to escape; as well as lamps which give bonus points. </w:t>
-      </w:r>
-      <w:r>
-        <w:rPr>
-          <w:b w:val="false"/>
-          <w:bCs w:val="false"/>
-          <w:u w:val="none"/>
-        </w:rPr>
-        <w:t>These rewards appear at random locations whenever a new game starts</w:t>
-      </w:r>
-      <w:r>
-        <w:rPr>
-          <w:b w:val="false"/>
-          <w:bCs w:val="false"/>
-          <w:u w:val="none"/>
-        </w:rPr>
-        <w:t xml:space="preserve">. </w:t>
-      </w:r>
-      <w:r>
-        <w:rPr>
-          <w:b w:val="false"/>
-          <w:bCs w:val="false"/>
-          <w:u w:val="none"/>
-        </w:rPr>
-        <w:t>In addition, the lamps will disappear and reappear at random locations if they are not collected in time</w:t>
-      </w:r>
-      <w:r>
-        <w:rPr>
-          <w:b w:val="false"/>
-          <w:bCs w:val="false"/>
-          <w:u w:val="none"/>
-        </w:rPr>
-        <w:t xml:space="preserve">. There are skulls, stationary enemies, which upon landing causes a loss in points. </w:t>
-      </w:r>
-      <w:r>
-        <w:rPr>
-          <w:b w:val="false"/>
-          <w:bCs w:val="false"/>
-          <w:u w:val="none"/>
-        </w:rPr>
-        <w:t>Furthermore, t</w:t>
-      </w:r>
-      <w:r>
-        <w:rPr>
-          <w:b w:val="false"/>
-          <w:bCs w:val="false"/>
-          <w:u w:val="none"/>
-        </w:rPr>
-        <w:t xml:space="preserve">here is a moving enemy, the Minotaur ghost, that will cause an instant loss if the player comes in contact with </w:t>
-      </w:r>
-      <w:r>
-        <w:rPr>
-          <w:b w:val="false"/>
-          <w:bCs w:val="false"/>
-          <w:u w:val="none"/>
-        </w:rPr>
-        <w:t>it</w:t>
-      </w:r>
-      <w:r>
-        <w:rPr>
-          <w:b w:val="false"/>
-          <w:bCs w:val="false"/>
-          <w:u w:val="none"/>
-        </w:rPr>
-        <w:t xml:space="preserve">. There is a timer that tracks how long the player to complete the game. </w:t>
-      </w:r>
-      <w:r>
-        <w:rPr>
-          <w:b w:val="false"/>
-          <w:bCs w:val="false"/>
-          <w:u w:val="none"/>
-        </w:rPr>
-        <w:t>Lastly, there is an exit which if you enter after collecting all the stationary rewards will result in you winning the game.</w:t>
+        <w:t>For the most part the game is still much like what was originally planned in phase 1. The user guides the hero through a labyrinth collecting fire, the rewards of which all must be collected in order to escape; as well as lamps which give bonus points. These rewards appear at random locations whenever a new game starts. In addition, the lamps will disappear and reappear at random locations if they are not collected in time. There are skulls, stationary enemies, which upon landing causes a loss in points. Furthermore, there is a moving enemy, the Minotaur ghost, that will cause an instant loss if the player comes in contact with it. There is a timer that tracks how long the player to complete the game. Lastly, there is an exit which if you enter after collecting all the stationary rewards will result in you winning the game.</w:t>
       </w:r>
     </w:p>
     <w:p>
@@ -203,47 +133,21 @@
           <w:bCs w:val="false"/>
           <w:u w:val="none"/>
         </w:rPr>
-        <w:t xml:space="preserve">The differences that do exist are </w:t>
-      </w:r>
-      <w:r>
-        <w:rPr>
-          <w:b w:val="false"/>
-          <w:bCs w:val="false"/>
-          <w:u w:val="none"/>
-        </w:rPr>
-        <w:t>either</w:t>
-      </w:r>
-      <w:r>
-        <w:rPr>
-          <w:b w:val="false"/>
-          <w:bCs w:val="false"/>
-          <w:u w:val="none"/>
-        </w:rPr>
-        <w:t xml:space="preserve"> due to us not having enough time to implement the more complicated aspirations </w:t>
-      </w:r>
-      <w:r>
-        <w:rPr>
-          <w:b w:val="false"/>
-          <w:bCs w:val="false"/>
-          <w:u w:val="none"/>
-        </w:rPr>
-        <w:t>or minor differences between the graphics in the mock up.</w:t>
-      </w:r>
-      <w:r>
-        <w:rPr>
-          <w:b w:val="false"/>
-          <w:bCs w:val="false"/>
-          <w:u w:val="none"/>
-        </w:rPr>
-        <w:t xml:space="preserve"> </w:t>
-      </w:r>
-      <w:r>
-        <w:rPr>
-          <w:b w:val="false"/>
-          <w:bCs w:val="false"/>
-          <w:u w:val="none"/>
-        </w:rPr>
-        <w:t xml:space="preserve">For example the walls of the labyrinth were initially thin white bars however we opted for larger black boxes because they created a more intuitive map design. Moreover, the map was increased into an 8x8 grid rather than a 6x6 grid. One of the biggest differences from our initial proposal was to have the walls randomly generated. This idea was dropped after discussing it with Dr.Alimadadi since she said it would be most important for us to implement the requirements and that generating valid maps would be difficult. For the same vein, we chose not to implement the concept of keys and doors for shortcuts as well as having a fog of war. </w:t>
+        <w:t xml:space="preserve">The differences that do exist are either due to us not having enough time to implement the more complicated aspirations or minor differences between the graphics in the mock up. For example the walls of the labyrinth were initially thin white bars however we opted for larger black boxes because they created a more intuitive map design. Moreover, the map was increased into an 8x8 grid rather than a 6x6 grid. One of the biggest differences from our initial proposal was to have the walls randomly generated. This idea was dropped after discussing it with Dr.Alimadadi since she said it would be most important for us to implement the requirements and that generating valid maps would be difficult. For the same vein, we chose not to implement the concept of keys and doors for shortcuts as well as having a fog of war. </w:t>
+      </w:r>
+    </w:p>
+    <w:p>
+      <w:pPr>
+        <w:pStyle w:val="Normal"/>
+        <w:jc w:val="left"/>
+        <w:rPr>
+          <w:u w:val="none"/>
+        </w:rPr>
+      </w:pPr>
+      <w:r>
+        <w:rPr>
+          <w:u w:val="none"/>
+        </w:rPr>
       </w:r>
     </w:p>
     <w:p>
@@ -1159,6 +1063,132 @@
       <w:rFonts w:cs="OpenSymbol"/>
     </w:rPr>
   </w:style>
+  <w:style w:type="character" w:styleId="ListLabel19">
+    <w:name w:val="ListLabel 19"/>
+    <w:qFormat/>
+    <w:rPr>
+      <w:rFonts w:cs="OpenSymbol"/>
+    </w:rPr>
+  </w:style>
+  <w:style w:type="character" w:styleId="ListLabel20">
+    <w:name w:val="ListLabel 20"/>
+    <w:qFormat/>
+    <w:rPr>
+      <w:rFonts w:cs="OpenSymbol"/>
+    </w:rPr>
+  </w:style>
+  <w:style w:type="character" w:styleId="ListLabel21">
+    <w:name w:val="ListLabel 21"/>
+    <w:qFormat/>
+    <w:rPr>
+      <w:rFonts w:cs="OpenSymbol"/>
+    </w:rPr>
+  </w:style>
+  <w:style w:type="character" w:styleId="ListLabel22">
+    <w:name w:val="ListLabel 22"/>
+    <w:qFormat/>
+    <w:rPr>
+      <w:rFonts w:cs="OpenSymbol"/>
+    </w:rPr>
+  </w:style>
+  <w:style w:type="character" w:styleId="ListLabel23">
+    <w:name w:val="ListLabel 23"/>
+    <w:qFormat/>
+    <w:rPr>
+      <w:rFonts w:cs="OpenSymbol"/>
+    </w:rPr>
+  </w:style>
+  <w:style w:type="character" w:styleId="ListLabel24">
+    <w:name w:val="ListLabel 24"/>
+    <w:qFormat/>
+    <w:rPr>
+      <w:rFonts w:cs="OpenSymbol"/>
+    </w:rPr>
+  </w:style>
+  <w:style w:type="character" w:styleId="ListLabel25">
+    <w:name w:val="ListLabel 25"/>
+    <w:qFormat/>
+    <w:rPr>
+      <w:rFonts w:cs="OpenSymbol"/>
+    </w:rPr>
+  </w:style>
+  <w:style w:type="character" w:styleId="ListLabel26">
+    <w:name w:val="ListLabel 26"/>
+    <w:qFormat/>
+    <w:rPr>
+      <w:rFonts w:cs="OpenSymbol"/>
+    </w:rPr>
+  </w:style>
+  <w:style w:type="character" w:styleId="ListLabel27">
+    <w:name w:val="ListLabel 27"/>
+    <w:qFormat/>
+    <w:rPr>
+      <w:rFonts w:cs="OpenSymbol"/>
+    </w:rPr>
+  </w:style>
+  <w:style w:type="character" w:styleId="ListLabel28">
+    <w:name w:val="ListLabel 28"/>
+    <w:qFormat/>
+    <w:rPr>
+      <w:rFonts w:cs="OpenSymbol"/>
+    </w:rPr>
+  </w:style>
+  <w:style w:type="character" w:styleId="ListLabel29">
+    <w:name w:val="ListLabel 29"/>
+    <w:qFormat/>
+    <w:rPr>
+      <w:rFonts w:cs="OpenSymbol"/>
+    </w:rPr>
+  </w:style>
+  <w:style w:type="character" w:styleId="ListLabel30">
+    <w:name w:val="ListLabel 30"/>
+    <w:qFormat/>
+    <w:rPr>
+      <w:rFonts w:cs="OpenSymbol"/>
+    </w:rPr>
+  </w:style>
+  <w:style w:type="character" w:styleId="ListLabel31">
+    <w:name w:val="ListLabel 31"/>
+    <w:qFormat/>
+    <w:rPr>
+      <w:rFonts w:cs="OpenSymbol"/>
+    </w:rPr>
+  </w:style>
+  <w:style w:type="character" w:styleId="ListLabel32">
+    <w:name w:val="ListLabel 32"/>
+    <w:qFormat/>
+    <w:rPr>
+      <w:rFonts w:cs="OpenSymbol"/>
+    </w:rPr>
+  </w:style>
+  <w:style w:type="character" w:styleId="ListLabel33">
+    <w:name w:val="ListLabel 33"/>
+    <w:qFormat/>
+    <w:rPr>
+      <w:rFonts w:cs="OpenSymbol"/>
+    </w:rPr>
+  </w:style>
+  <w:style w:type="character" w:styleId="ListLabel34">
+    <w:name w:val="ListLabel 34"/>
+    <w:qFormat/>
+    <w:rPr>
+      <w:rFonts w:cs="OpenSymbol"/>
+    </w:rPr>
+  </w:style>
+  <w:style w:type="character" w:styleId="ListLabel35">
+    <w:name w:val="ListLabel 35"/>
+    <w:qFormat/>
+    <w:rPr>
+      <w:rFonts w:cs="OpenSymbol"/>
+    </w:rPr>
+  </w:style>
+  <w:style w:type="character" w:styleId="ListLabel36">
+    <w:name w:val="ListLabel 36"/>
+    <w:qFormat/>
+    <w:rPr>
+      <w:rFonts w:cs="OpenSymbol"/>
+    </w:rPr>
+  </w:style>
   <w:style w:type="paragraph" w:styleId="Heading">
     <w:name w:val="Heading"/>
     <w:basedOn w:val="Normal"/>

</xml_diff>

<commit_message>
added game description to phase4 report
</commit_message>
<xml_diff>
--- a/Documents/Phase4Report.docx
+++ b/Documents/Phase4Report.docx
@@ -134,20 +134,6 @@
           <w:u w:val="none"/>
         </w:rPr>
         <w:t xml:space="preserve">The differences that do exist are either due to us not having enough time to implement the more complicated aspirations or minor differences between the graphics in the mock up. For example the walls of the labyrinth were initially thin white bars however we opted for larger black boxes because they created a more intuitive map design. Moreover, the map was increased into an 8x8 grid rather than a 6x6 grid. One of the biggest differences from our initial proposal was to have the walls randomly generated. This idea was dropped after discussing it with Dr.Alimadadi since she said it would be most important for us to implement the requirements and that generating valid maps would be difficult. For the same vein, we chose not to implement the concept of keys and doors for shortcuts as well as having a fog of war. </w:t>
-      </w:r>
-    </w:p>
-    <w:p>
-      <w:pPr>
-        <w:pStyle w:val="Normal"/>
-        <w:jc w:val="left"/>
-        <w:rPr>
-          <w:u w:val="none"/>
-        </w:rPr>
-      </w:pPr>
-      <w:r>
-        <w:rPr>
-          <w:u w:val="none"/>
-        </w:rPr>
       </w:r>
     </w:p>
     <w:p>
@@ -1189,6 +1175,132 @@
       <w:rFonts w:cs="OpenSymbol"/>
     </w:rPr>
   </w:style>
+  <w:style w:type="character" w:styleId="ListLabel37">
+    <w:name w:val="ListLabel 37"/>
+    <w:qFormat/>
+    <w:rPr>
+      <w:rFonts w:cs="OpenSymbol"/>
+    </w:rPr>
+  </w:style>
+  <w:style w:type="character" w:styleId="ListLabel38">
+    <w:name w:val="ListLabel 38"/>
+    <w:qFormat/>
+    <w:rPr>
+      <w:rFonts w:cs="OpenSymbol"/>
+    </w:rPr>
+  </w:style>
+  <w:style w:type="character" w:styleId="ListLabel39">
+    <w:name w:val="ListLabel 39"/>
+    <w:qFormat/>
+    <w:rPr>
+      <w:rFonts w:cs="OpenSymbol"/>
+    </w:rPr>
+  </w:style>
+  <w:style w:type="character" w:styleId="ListLabel40">
+    <w:name w:val="ListLabel 40"/>
+    <w:qFormat/>
+    <w:rPr>
+      <w:rFonts w:cs="OpenSymbol"/>
+    </w:rPr>
+  </w:style>
+  <w:style w:type="character" w:styleId="ListLabel41">
+    <w:name w:val="ListLabel 41"/>
+    <w:qFormat/>
+    <w:rPr>
+      <w:rFonts w:cs="OpenSymbol"/>
+    </w:rPr>
+  </w:style>
+  <w:style w:type="character" w:styleId="ListLabel42">
+    <w:name w:val="ListLabel 42"/>
+    <w:qFormat/>
+    <w:rPr>
+      <w:rFonts w:cs="OpenSymbol"/>
+    </w:rPr>
+  </w:style>
+  <w:style w:type="character" w:styleId="ListLabel43">
+    <w:name w:val="ListLabel 43"/>
+    <w:qFormat/>
+    <w:rPr>
+      <w:rFonts w:cs="OpenSymbol"/>
+    </w:rPr>
+  </w:style>
+  <w:style w:type="character" w:styleId="ListLabel44">
+    <w:name w:val="ListLabel 44"/>
+    <w:qFormat/>
+    <w:rPr>
+      <w:rFonts w:cs="OpenSymbol"/>
+    </w:rPr>
+  </w:style>
+  <w:style w:type="character" w:styleId="ListLabel45">
+    <w:name w:val="ListLabel 45"/>
+    <w:qFormat/>
+    <w:rPr>
+      <w:rFonts w:cs="OpenSymbol"/>
+    </w:rPr>
+  </w:style>
+  <w:style w:type="character" w:styleId="ListLabel46">
+    <w:name w:val="ListLabel 46"/>
+    <w:qFormat/>
+    <w:rPr>
+      <w:rFonts w:cs="OpenSymbol"/>
+    </w:rPr>
+  </w:style>
+  <w:style w:type="character" w:styleId="ListLabel47">
+    <w:name w:val="ListLabel 47"/>
+    <w:qFormat/>
+    <w:rPr>
+      <w:rFonts w:cs="OpenSymbol"/>
+    </w:rPr>
+  </w:style>
+  <w:style w:type="character" w:styleId="ListLabel48">
+    <w:name w:val="ListLabel 48"/>
+    <w:qFormat/>
+    <w:rPr>
+      <w:rFonts w:cs="OpenSymbol"/>
+    </w:rPr>
+  </w:style>
+  <w:style w:type="character" w:styleId="ListLabel49">
+    <w:name w:val="ListLabel 49"/>
+    <w:qFormat/>
+    <w:rPr>
+      <w:rFonts w:cs="OpenSymbol"/>
+    </w:rPr>
+  </w:style>
+  <w:style w:type="character" w:styleId="ListLabel50">
+    <w:name w:val="ListLabel 50"/>
+    <w:qFormat/>
+    <w:rPr>
+      <w:rFonts w:cs="OpenSymbol"/>
+    </w:rPr>
+  </w:style>
+  <w:style w:type="character" w:styleId="ListLabel51">
+    <w:name w:val="ListLabel 51"/>
+    <w:qFormat/>
+    <w:rPr>
+      <w:rFonts w:cs="OpenSymbol"/>
+    </w:rPr>
+  </w:style>
+  <w:style w:type="character" w:styleId="ListLabel52">
+    <w:name w:val="ListLabel 52"/>
+    <w:qFormat/>
+    <w:rPr>
+      <w:rFonts w:cs="OpenSymbol"/>
+    </w:rPr>
+  </w:style>
+  <w:style w:type="character" w:styleId="ListLabel53">
+    <w:name w:val="ListLabel 53"/>
+    <w:qFormat/>
+    <w:rPr>
+      <w:rFonts w:cs="OpenSymbol"/>
+    </w:rPr>
+  </w:style>
+  <w:style w:type="character" w:styleId="ListLabel54">
+    <w:name w:val="ListLabel 54"/>
+    <w:qFormat/>
+    <w:rPr>
+      <w:rFonts w:cs="OpenSymbol"/>
+    </w:rPr>
+  </w:style>
   <w:style w:type="paragraph" w:styleId="Heading">
     <w:name w:val="Heading"/>
     <w:basedOn w:val="Normal"/>

</xml_diff>